<commit_message>
gitignore mit neuem Eintrag
build Ordner werden nun ausgeschlossen da sich darin nur temporäre
Dateien befinden sie für das Projekt irrelevant sind
</commit_message>
<xml_diff>
--- a/documents/Atomizer Proposal.docx
+++ b/documents/Atomizer Proposal.docx
@@ -2,6 +2,8 @@
 <file path=word/document.xml><?xml version="1.0" encoding="utf-8"?>
 <w:document xmlns:wpc="http://schemas.microsoft.com/office/word/2010/wordprocessingCanvas" xmlns:mc="http://schemas.openxmlformats.org/markup-compatibility/2006" xmlns:o="urn:schemas-microsoft-com:office:office" xmlns:r="http://schemas.openxmlformats.org/officeDocument/2006/relationships" xmlns:m="http://schemas.openxmlformats.org/officeDocument/2006/math" xmlns:v="urn:schemas-microsoft-com:vml" xmlns:wp14="http://schemas.microsoft.com/office/word/2010/wordprocessingDrawing" xmlns:wp="http://schemas.openxmlformats.org/drawingml/2006/wordprocessingDrawing" xmlns:w10="urn:schemas-microsoft-com:office:word" xmlns:w="http://schemas.openxmlformats.org/wordprocessingml/2006/main" xmlns:w14="http://schemas.microsoft.com/office/word/2010/wordml" xmlns:w15="http://schemas.microsoft.com/office/word/2012/wordml" xmlns:wpg="http://schemas.microsoft.com/office/word/2010/wordprocessingGroup" xmlns:wpi="http://schemas.microsoft.com/office/word/2010/wordprocessingInk" xmlns:wne="http://schemas.microsoft.com/office/word/2006/wordml" xmlns:wps="http://schemas.microsoft.com/office/word/2010/wordprocessingShape" mc:Ignorable="w14 w15 wp14">
   <w:body>
+    <w:bookmarkStart w:id="0" w:name="_GoBack" w:displacedByCustomXml="next"/>
+    <w:bookmarkEnd w:id="0" w:displacedByCustomXml="next"/>
     <w:sdt>
       <w:sdtPr>
         <w:id w:val="990601585"/>
@@ -10,7 +12,6 @@
           <w:docPartUnique/>
         </w:docPartObj>
       </w:sdtPr>
-      <w:sdtEndPr/>
       <w:sdtContent>
         <w:p>
           <w:r>
@@ -21,7 +22,7 @@
             <mc:AlternateContent>
               <mc:Choice Requires="wpg">
                 <w:drawing>
-                  <wp:anchor distT="0" distB="0" distL="114300" distR="114300" simplePos="0" relativeHeight="251660800" behindDoc="1" locked="0" layoutInCell="1" allowOverlap="1" wp14:anchorId="371A1AC7" wp14:editId="7F8207F3">
+                  <wp:anchor distT="0" distB="0" distL="114300" distR="114300" simplePos="0" relativeHeight="251658244" behindDoc="1" locked="0" layoutInCell="1" allowOverlap="1" wp14:anchorId="371A1AC7" wp14:editId="7F8207F3">
                     <wp:simplePos x="0" y="0"/>
                     <wp:positionH relativeFrom="margin">
                       <wp:posOffset>-447784</wp:posOffset>
@@ -318,7 +319,7 @@
               </mc:Choice>
               <mc:Fallback>
                 <w:pict>
-                  <v:group w14:anchorId="371A1AC7" id="Gruppe 125" o:spid="_x0000_s1026" style="position:absolute;margin-left:-35.25pt;margin-top:39.95pt;width:540pt;height:556.55pt;z-index:-251655680;mso-width-percent:1154;mso-height-percent:670;mso-position-horizontal-relative:margin;mso-position-vertical-relative:page;mso-width-percent:1154;mso-height-percent:670;mso-width-relative:margin" coordsize="55613,54044" o:gfxdata="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">
+                  <v:group w14:anchorId="371A1AC7" id="Gruppe 125" o:spid="_x0000_s1026" style="position:absolute;margin-left:-35.25pt;margin-top:39.95pt;width:540pt;height:556.55pt;z-index:-251658236;mso-width-percent:1154;mso-height-percent:670;mso-position-horizontal-relative:margin;mso-position-vertical-relative:page;mso-width-percent:1154;mso-height-percent:670;mso-width-relative:margin" coordsize="55613,54044" o:gfxdata="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">
                     <o:lock v:ext="edit" aspectratio="t"/>
                     <v:shape id="Freihandform 10" o:spid="_x0000_s1027" style="position:absolute;width:55575;height:54044;visibility:visible;mso-wrap-style:square;v-text-anchor:bottom" coordsize="720,700" o:spt="100" o:gfxdata="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" adj="-11796480,,5400" path="m,c,644,,644,,644v23,6,62,14,113,21c250,685,476,700,720,644v,-27,,-27,,-27c720,,720,,720,,,,,,,e" fillcolor="#4d5f78 [2994]" stroked="f">
                       <v:fill color2="#2a3442 [2018]" rotate="t" colors="0 #5d6d85;.5 #485972;1 #334258" focus="100%" type="gradient">
@@ -377,8 +378,6 @@
           </w:r>
         </w:p>
         <w:p>
-          <w:bookmarkStart w:id="0" w:name="_GoBack"/>
-          <w:bookmarkEnd w:id="0"/>
           <w:r>
             <w:rPr>
               <w:noProof/>
@@ -403,7 +402,7 @@
                 <v:path o:extrusionok="f" gradientshapeok="t" o:connecttype="rect"/>
                 <o:lock v:ext="edit" aspectratio="t"/>
               </v:shapetype>
-              <v:shape id="_x0000_s1026" type="#_x0000_t75" style="position:absolute;margin-left:339.25pt;margin-top:337.3pt;width:114.2pt;height:114.2pt;z-index:251664384;mso-position-horizontal-relative:text;mso-position-vertical-relative:text">
+              <v:shape id="_x0000_s1026" type="#_x0000_t75" style="position:absolute;margin-left:339.25pt;margin-top:337.3pt;width:114.2pt;height:114.2pt;z-index:251658245;mso-position-horizontal-relative:text;mso-position-vertical-relative:text">
                 <v:imagedata r:id="rId9" o:title="Atomizer Logo"/>
               </v:shape>
             </w:pict>
@@ -416,7 +415,7 @@
             <mc:AlternateContent>
               <mc:Choice Requires="wpg">
                 <w:drawing>
-                  <wp:anchor distT="0" distB="0" distL="114300" distR="114300" simplePos="0" relativeHeight="251655680" behindDoc="1" locked="0" layoutInCell="1" allowOverlap="1" wp14:anchorId="0AAB8B4A" wp14:editId="720B4070">
+                  <wp:anchor distT="0" distB="0" distL="114300" distR="114300" simplePos="0" relativeHeight="251658240" behindDoc="1" locked="0" layoutInCell="1" allowOverlap="1" wp14:anchorId="0AAB8B4A" wp14:editId="720B4070">
                     <wp:simplePos x="0" y="0"/>
                     <wp:positionH relativeFrom="margin">
                       <wp:align>center</wp:align>
@@ -584,7 +583,6 @@
                                       <w:dataBinding w:prefixMappings="xmlns:ns0='http://purl.org/dc/elements/1.1/' xmlns:ns1='http://schemas.openxmlformats.org/package/2006/metadata/core-properties' " w:xpath="/ns1:coreProperties[1]/ns0:title[1]" w:storeItemID="{6C3C8BC8-F283-45AE-878A-BAB7291924A1}"/>
                                       <w:text/>
                                     </w:sdtPr>
-                                    <w:sdtEndPr/>
                                     <w:sdtContent>
                                       <w:r>
                                         <w:rPr>
@@ -592,15 +590,7 @@
                                           <w:sz w:val="72"/>
                                           <w:szCs w:val="72"/>
                                         </w:rPr>
-                                        <w:t xml:space="preserve">Proposal </w:t>
-                                      </w:r>
-                                      <w:r>
-                                        <w:rPr>
-                                          <w:color w:val="FFFFFF" w:themeColor="background1"/>
-                                          <w:sz w:val="72"/>
-                                          <w:szCs w:val="72"/>
-                                        </w:rPr>
-                                        <w:t>Atomizer</w:t>
+                                        <w:t>Proposal Atomizer</w:t>
                                       </w:r>
                                     </w:sdtContent>
                                   </w:sdt>
@@ -731,7 +721,7 @@
               </mc:Choice>
               <mc:Fallback>
                 <w:pict>
-                  <v:group w14:anchorId="0AAB8B4A" id="_x0000_s1029" style="position:absolute;margin-left:0;margin-top:0;width:540pt;height:556.55pt;z-index:-251660800;mso-width-percent:1154;mso-height-percent:670;mso-top-percent:45;mso-position-horizontal:center;mso-position-horizontal-relative:margin;mso-position-vertical-relative:page;mso-width-percent:1154;mso-height-percent:670;mso-top-percent:45;mso-width-relative:margin" coordsize="55613,54044" o:gfxdata="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">
+                  <v:group w14:anchorId="0AAB8B4A" id="_x0000_s1029" style="position:absolute;margin-left:0;margin-top:0;width:540pt;height:556.55pt;z-index:-251658240;mso-width-percent:1154;mso-height-percent:670;mso-top-percent:45;mso-position-horizontal:center;mso-position-horizontal-relative:margin;mso-position-vertical-relative:page;mso-width-percent:1154;mso-height-percent:670;mso-top-percent:45;mso-width-relative:margin" coordsize="55613,54044" o:gfxdata="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">
                     <o:lock v:ext="edit" aspectratio="t"/>
                     <v:shape id="Freihandform 10" o:spid="_x0000_s1030" style="position:absolute;width:55575;height:54044;visibility:visible;mso-wrap-style:square;v-text-anchor:bottom" coordsize="720,700" o:spt="100" o:gfxdata="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" adj="-11796480,,5400" path="m,c,644,,644,,644v23,6,62,14,113,21c250,685,476,700,720,644v,-27,,-27,,-27c720,,720,,720,,,,,,,e" fillcolor="#4d5f78 [2994]" stroked="f">
                       <v:fill color2="#2a3442 [2018]" rotate="t" colors="0 #5d6d85;.5 #485972;1 #334258" focus="100%" type="gradient">
@@ -763,7 +753,6 @@
                                 <w:dataBinding w:prefixMappings="xmlns:ns0='http://purl.org/dc/elements/1.1/' xmlns:ns1='http://schemas.openxmlformats.org/package/2006/metadata/core-properties' " w:xpath="/ns1:coreProperties[1]/ns0:title[1]" w:storeItemID="{6C3C8BC8-F283-45AE-878A-BAB7291924A1}"/>
                                 <w:text/>
                               </w:sdtPr>
-                              <w:sdtEndPr/>
                               <w:sdtContent>
                                 <w:r>
                                   <w:rPr>
@@ -771,15 +760,7 @@
                                     <w:sz w:val="72"/>
                                     <w:szCs w:val="72"/>
                                   </w:rPr>
-                                  <w:t xml:space="preserve">Proposal </w:t>
-                                </w:r>
-                                <w:r>
-                                  <w:rPr>
-                                    <w:color w:val="FFFFFF" w:themeColor="background1"/>
-                                    <w:sz w:val="72"/>
-                                    <w:szCs w:val="72"/>
-                                  </w:rPr>
-                                  <w:t>Atomizer</w:t>
+                                  <w:t>Proposal Atomizer</w:t>
                                 </w:r>
                               </w:sdtContent>
                             </w:sdt>
@@ -805,7 +786,7 @@
             <mc:AlternateContent>
               <mc:Choice Requires="wps">
                 <w:drawing>
-                  <wp:anchor distT="0" distB="0" distL="114300" distR="114300" simplePos="0" relativeHeight="251658752" behindDoc="0" locked="0" layoutInCell="1" allowOverlap="1" wp14:anchorId="34B40F7C" wp14:editId="7AC2D931">
+                  <wp:anchor distT="0" distB="0" distL="114300" distR="114300" simplePos="0" relativeHeight="251658243" behindDoc="0" locked="0" layoutInCell="1" allowOverlap="1" wp14:anchorId="34B40F7C" wp14:editId="7AC2D931">
                     <wp:simplePos x="0" y="0"/>
                     <wp:positionH relativeFrom="page">
                       <wp:align>center</wp:align>
@@ -875,7 +856,6 @@
                                     <w:dataBinding w:prefixMappings="xmlns:ns0='http://schemas.openxmlformats.org/officeDocument/2006/extended-properties' " w:xpath="/ns0:Properties[1]/ns0:Company[1]" w:storeItemID="{6668398D-A668-4E3E-A5EB-62B293D839F1}"/>
                                     <w:text/>
                                   </w:sdtPr>
-                                  <w:sdtEndPr/>
                                   <w:sdtContent>
                                     <w:r>
                                       <w:rPr>
@@ -920,7 +900,6 @@
                                     <w:dataBinding w:prefixMappings="xmlns:ns0='http://schemas.microsoft.com/office/2006/coverPageProps' " w:xpath="/ns0:CoverPageProperties[1]/ns0:CompanyAddress[1]" w:storeItemID="{55AF091B-3C7A-41E3-B477-F2FDAA23CFDA}"/>
                                     <w:text/>
                                   </w:sdtPr>
-                                  <w:sdtEndPr/>
                                   <w:sdtContent>
                                     <w:r>
                                       <w:rPr>
@@ -959,7 +938,7 @@
                     <v:stroke joinstyle="miter"/>
                     <v:path gradientshapeok="t" o:connecttype="rect"/>
                   </v:shapetype>
-                  <v:shape id="Textfeld 128" o:spid="_x0000_s1032" type="#_x0000_t202" style="position:absolute;margin-left:0;margin-top:0;width:453pt;height:11.5pt;z-index:251658752;visibility:visible;mso-wrap-style:square;mso-width-percent:1154;mso-height-percent:0;mso-wrap-distance-left:9pt;mso-wrap-distance-top:0;mso-wrap-distance-right:9pt;mso-wrap-distance-bottom:0;mso-position-horizontal:center;mso-position-horizontal-relative:page;mso-position-vertical:bottom;mso-position-vertical-relative:margin;mso-width-percent:1154;mso-height-percent:0;mso-width-relative:margin;mso-height-relative:margin;v-text-anchor:bottom" o:gfxdata="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" filled="f" stroked="f" strokeweight=".5pt">
+                  <v:shape id="Textfeld 128" o:spid="_x0000_s1032" type="#_x0000_t202" style="position:absolute;margin-left:0;margin-top:0;width:453pt;height:11.5pt;z-index:251658243;visibility:visible;mso-wrap-style:square;mso-width-percent:1154;mso-height-percent:0;mso-wrap-distance-left:9pt;mso-wrap-distance-top:0;mso-wrap-distance-right:9pt;mso-wrap-distance-bottom:0;mso-position-horizontal:center;mso-position-horizontal-relative:page;mso-position-vertical:bottom;mso-position-vertical-relative:margin;mso-width-percent:1154;mso-height-percent:0;mso-width-relative:margin;mso-height-relative:margin;v-text-anchor:bottom" o:gfxdata="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" filled="f" stroked="f" strokeweight=".5pt">
                     <v:textbox style="mso-fit-shape-to-text:t" inset="1in,0,86.4pt,0">
                       <w:txbxContent>
                         <w:p>
@@ -985,7 +964,6 @@
                               <w:dataBinding w:prefixMappings="xmlns:ns0='http://schemas.openxmlformats.org/officeDocument/2006/extended-properties' " w:xpath="/ns0:Properties[1]/ns0:Company[1]" w:storeItemID="{6668398D-A668-4E3E-A5EB-62B293D839F1}"/>
                               <w:text/>
                             </w:sdtPr>
-                            <w:sdtEndPr/>
                             <w:sdtContent>
                               <w:r>
                                 <w:rPr>
@@ -1030,7 +1008,6 @@
                               <w:dataBinding w:prefixMappings="xmlns:ns0='http://schemas.microsoft.com/office/2006/coverPageProps' " w:xpath="/ns0:CoverPageProperties[1]/ns0:CompanyAddress[1]" w:storeItemID="{55AF091B-3C7A-41E3-B477-F2FDAA23CFDA}"/>
                               <w:text/>
                             </w:sdtPr>
-                            <w:sdtEndPr/>
                             <w:sdtContent>
                               <w:r>
                                 <w:rPr>
@@ -1059,7 +1036,7 @@
             <mc:AlternateContent>
               <mc:Choice Requires="wps">
                 <w:drawing>
-                  <wp:anchor distT="0" distB="0" distL="114300" distR="114300" simplePos="0" relativeHeight="251657728" behindDoc="0" locked="0" layoutInCell="1" allowOverlap="1" wp14:anchorId="20132224" wp14:editId="191183F1">
+                  <wp:anchor distT="0" distB="0" distL="114300" distR="114300" simplePos="0" relativeHeight="251658242" behindDoc="0" locked="0" layoutInCell="1" allowOverlap="1" wp14:anchorId="20132224" wp14:editId="191183F1">
                     <wp:simplePos x="0" y="0"/>
                     <wp:positionH relativeFrom="page">
                       <wp:align>center</wp:align>
@@ -1130,7 +1107,6 @@
                                   <w:dataBinding w:prefixMappings="xmlns:ns0='http://purl.org/dc/elements/1.1/' xmlns:ns1='http://schemas.openxmlformats.org/package/2006/metadata/core-properties' " w:xpath="/ns1:coreProperties[1]/ns0:subject[1]" w:storeItemID="{6C3C8BC8-F283-45AE-878A-BAB7291924A1}"/>
                                   <w:text/>
                                 </w:sdtPr>
-                                <w:sdtEndPr/>
                                 <w:sdtContent>
                                   <w:p>
                                     <w:pPr>
@@ -1169,7 +1145,6 @@
                                   <w:dataBinding w:prefixMappings="xmlns:ns0='http://purl.org/dc/elements/1.1/' xmlns:ns1='http://schemas.openxmlformats.org/package/2006/metadata/core-properties' " w:xpath="/ns1:coreProperties[1]/ns0:creator[1]" w:storeItemID="{6C3C8BC8-F283-45AE-878A-BAB7291924A1}"/>
                                   <w:text/>
                                 </w:sdtPr>
-                                <w:sdtEndPr/>
                                 <w:sdtContent>
                                   <w:p>
                                     <w:pPr>
@@ -1216,7 +1191,7 @@
               </mc:Choice>
               <mc:Fallback>
                 <w:pict>
-                  <v:shape w14:anchorId="20132224" id="Textfeld 129" o:spid="_x0000_s1033" type="#_x0000_t202" style="position:absolute;margin-left:0;margin-top:0;width:453pt;height:38.15pt;z-index:251657728;visibility:visible;mso-wrap-style:square;mso-width-percent:1154;mso-height-percent:0;mso-top-percent:790;mso-wrap-distance-left:9pt;mso-wrap-distance-top:0;mso-wrap-distance-right:9pt;mso-wrap-distance-bottom:0;mso-position-horizontal:center;mso-position-horizontal-relative:page;mso-position-vertical-relative:page;mso-width-percent:1154;mso-height-percent:0;mso-top-percent:790;mso-width-relative:margin;mso-height-relative:margin;v-text-anchor:top" o:gfxdata="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" filled="f" stroked="f" strokeweight=".5pt">
+                  <v:shape w14:anchorId="20132224" id="Textfeld 129" o:spid="_x0000_s1033" type="#_x0000_t202" style="position:absolute;margin-left:0;margin-top:0;width:453pt;height:38.15pt;z-index:251658242;visibility:visible;mso-wrap-style:square;mso-width-percent:1154;mso-height-percent:0;mso-top-percent:790;mso-wrap-distance-left:9pt;mso-wrap-distance-top:0;mso-wrap-distance-right:9pt;mso-wrap-distance-bottom:0;mso-position-horizontal:center;mso-position-horizontal-relative:page;mso-position-vertical-relative:page;mso-width-percent:1154;mso-height-percent:0;mso-top-percent:790;mso-width-relative:margin;mso-height-relative:margin;v-text-anchor:top" o:gfxdata="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" filled="f" stroked="f" strokeweight=".5pt">
                     <v:textbox style="mso-fit-shape-to-text:t" inset="1in,0,86.4pt,0">
                       <w:txbxContent>
                         <w:sdt>
@@ -1234,7 +1209,6 @@
                             <w:dataBinding w:prefixMappings="xmlns:ns0='http://purl.org/dc/elements/1.1/' xmlns:ns1='http://schemas.openxmlformats.org/package/2006/metadata/core-properties' " w:xpath="/ns1:coreProperties[1]/ns0:subject[1]" w:storeItemID="{6C3C8BC8-F283-45AE-878A-BAB7291924A1}"/>
                             <w:text/>
                           </w:sdtPr>
-                          <w:sdtEndPr/>
                           <w:sdtContent>
                             <w:p>
                               <w:pPr>
@@ -1273,7 +1247,6 @@
                             <w:dataBinding w:prefixMappings="xmlns:ns0='http://purl.org/dc/elements/1.1/' xmlns:ns1='http://schemas.openxmlformats.org/package/2006/metadata/core-properties' " w:xpath="/ns1:coreProperties[1]/ns0:creator[1]" w:storeItemID="{6C3C8BC8-F283-45AE-878A-BAB7291924A1}"/>
                             <w:text/>
                           </w:sdtPr>
-                          <w:sdtEndPr/>
                           <w:sdtContent>
                             <w:p>
                               <w:pPr>
@@ -1314,7 +1287,7 @@
             <mc:AlternateContent>
               <mc:Choice Requires="wps">
                 <w:drawing>
-                  <wp:anchor distT="0" distB="0" distL="114300" distR="114300" simplePos="0" relativeHeight="251656704" behindDoc="0" locked="0" layoutInCell="1" allowOverlap="1" wp14:anchorId="4FFF6541" wp14:editId="13DC4B01">
+                  <wp:anchor distT="0" distB="0" distL="114300" distR="114300" simplePos="0" relativeHeight="251658241" behindDoc="0" locked="0" layoutInCell="1" allowOverlap="1" wp14:anchorId="4FFF6541" wp14:editId="13DC4B01">
                     <wp:simplePos x="0" y="0"/>
                     <wp:positionH relativeFrom="margin">
                       <wp:align>right</wp:align>
@@ -1393,7 +1366,6 @@
                                     <w:calendar w:val="gregorian"/>
                                   </w:date>
                                 </w:sdtPr>
-                                <w:sdtEndPr/>
                                 <w:sdtContent>
                                   <w:p>
                                     <w:pPr>
@@ -1438,7 +1410,7 @@
               </mc:Choice>
               <mc:Fallback>
                 <w:pict>
-                  <v:rect w14:anchorId="4FFF6541" id="Rechteck 130" o:spid="_x0000_s1034" style="position:absolute;margin-left:-4.4pt;margin-top:0;width:46.8pt;height:77.75pt;z-index:251656704;visibility:visible;mso-wrap-style:square;mso-width-percent:76;mso-height-percent:98;mso-top-percent:23;mso-wrap-distance-left:9pt;mso-wrap-distance-top:0;mso-wrap-distance-right:9pt;mso-wrap-distance-bottom:0;mso-position-horizontal:right;mso-position-horizontal-relative:margin;mso-position-vertical-relative:page;mso-width-percent:76;mso-height-percent:98;mso-top-percent:23;mso-width-relative:page;mso-height-relative:page;v-text-anchor:bottom" o:gfxdata="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" fillcolor="#5b9bd5 [3204]" stroked="f" strokeweight="1pt">
+                  <v:rect w14:anchorId="4FFF6541" id="Rechteck 130" o:spid="_x0000_s1034" style="position:absolute;margin-left:-4.4pt;margin-top:0;width:46.8pt;height:77.75pt;z-index:251658241;visibility:visible;mso-wrap-style:square;mso-width-percent:76;mso-height-percent:98;mso-top-percent:23;mso-wrap-distance-left:9pt;mso-wrap-distance-top:0;mso-wrap-distance-right:9pt;mso-wrap-distance-bottom:0;mso-position-horizontal:right;mso-position-horizontal-relative:margin;mso-position-vertical-relative:page;mso-width-percent:76;mso-height-percent:98;mso-top-percent:23;mso-width-relative:page;mso-height-relative:page;v-text-anchor:bottom" o:gfxdata="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" fillcolor="#5b9bd5 [3204]" stroked="f" strokeweight="1pt">
                     <v:path arrowok="t"/>
                     <o:lock v:ext="edit" aspectratio="t"/>
                     <v:textbox inset="3.6pt,,3.6pt">
@@ -1462,7 +1434,6 @@
                               <w:calendar w:val="gregorian"/>
                             </w:date>
                           </w:sdtPr>
-                          <w:sdtEndPr/>
                           <w:sdtContent>
                             <w:p>
                               <w:pPr>
@@ -2911,6 +2882,13 @@
       </w:r>
     </w:p>
   </w:endnote>
+  <w:endnote w:type="continuationNotice" w:id="1">
+    <w:p>
+      <w:pPr>
+        <w:spacing w:after="0" w:line="240" w:lineRule="auto"/>
+      </w:pPr>
+    </w:p>
+  </w:endnote>
 </w:endnotes>
 </file>
 
@@ -2981,7 +2959,7 @@
         <w:szCs w:val="24"/>
         <w:lang w:val="de-DE"/>
       </w:rPr>
-      <w:t>2</w:t>
+      <w:t>3</w:t>
     </w:r>
     <w:r>
       <w:rPr>
@@ -3054,7 +3032,6 @@
       <w:dataBinding w:prefixMappings="xmlns:ns0='http://purl.org/dc/elements/1.1/' xmlns:ns1='http://schemas.openxmlformats.org/package/2006/metadata/core-properties' " w:xpath="/ns1:coreProperties[1]/ns0:creator[1]" w:storeItemID="{6C3C8BC8-F283-45AE-878A-BAB7291924A1}"/>
       <w:text/>
     </w:sdtPr>
-    <w:sdtEndPr/>
     <w:sdtContent>
       <w:p>
         <w:pPr>
@@ -3092,6 +3069,13 @@
       <w:r>
         <w:continuationSeparator/>
       </w:r>
+    </w:p>
+  </w:footnote>
+  <w:footnote w:type="continuationNotice" w:id="1">
+    <w:p>
+      <w:pPr>
+        <w:spacing w:after="0" w:line="240" w:lineRule="auto"/>
+      </w:pPr>
     </w:p>
   </w:footnote>
 </w:footnotes>
@@ -5788,7 +5772,7 @@
 </file>
 
 <file path=customXml/itemProps2.xml><?xml version="1.0" encoding="utf-8"?>
-<ds:datastoreItem xmlns:ds="http://schemas.openxmlformats.org/officeDocument/2006/customXml" ds:itemID="{4D9041C2-5ECE-4AFD-B4BB-21D1F9CFFB83}">
+<ds:datastoreItem xmlns:ds="http://schemas.openxmlformats.org/officeDocument/2006/customXml" ds:itemID="{3DB3B866-BF34-4C9B-8D8A-2B11A14D2A63}">
   <ds:schemaRefs>
     <ds:schemaRef ds:uri="http://schemas.openxmlformats.org/officeDocument/2006/bibliography"/>
   </ds:schemaRefs>

</xml_diff>